<commit_message>
Terms updated to ch5
</commit_message>
<xml_diff>
--- a/Terms.docx
+++ b/Terms.docx
@@ -1048,14 +1048,12 @@
                 <w:lang w:val="en-US"/>
               </w:rPr>
             </w:pPr>
-            <w:proofErr w:type="spellStart"/>
             <w:r>
               <w:rPr>
                 <w:lang w:val="en-US"/>
               </w:rPr>
               <w:t>cout</w:t>
             </w:r>
-            <w:proofErr w:type="spellEnd"/>
           </w:p>
         </w:tc>
         <w:tc>
@@ -1359,23 +1357,7 @@
                 <w:rFonts w:eastAsia="TimesNewRomanPSMT"/>
                 <w:lang w:val="en-US"/>
               </w:rPr>
-              <w:t xml:space="preserve">Code that can be accessed using declarations found in </w:t>
-            </w:r>
-            <w:proofErr w:type="gramStart"/>
-            <w:r>
-              <w:rPr>
-                <w:rFonts w:eastAsia="TimesNewRomanPSMT"/>
-                <w:lang w:val="en-US"/>
-              </w:rPr>
-              <w:t>an</w:t>
-            </w:r>
-            <w:proofErr w:type="gramEnd"/>
-            <w:r>
-              <w:rPr>
-                <w:rFonts w:eastAsia="TimesNewRomanPSMT"/>
-                <w:lang w:val="en-US"/>
-              </w:rPr>
-              <w:t xml:space="preserve"> #included file.</w:t>
+              <w:t>Code that can be accessed using declarations found in an #included file.</w:t>
             </w:r>
           </w:p>
         </w:tc>
@@ -1686,23 +1668,7 @@
                 <w:rFonts w:eastAsia="TimesNewRomanPSMT"/>
                 <w:lang w:val="en-US"/>
               </w:rPr>
-              <w:t xml:space="preserve">of code that specifies an action is not </w:t>
-            </w:r>
-            <w:proofErr w:type="gramStart"/>
-            <w:r>
-              <w:rPr>
-                <w:rFonts w:eastAsia="TimesNewRomanPSMT"/>
-                <w:lang w:val="en-US"/>
-              </w:rPr>
-              <w:t>an</w:t>
-            </w:r>
-            <w:proofErr w:type="gramEnd"/>
-            <w:r>
-              <w:rPr>
-                <w:rFonts w:eastAsia="TimesNewRomanPSMT"/>
-                <w:lang w:val="en-US"/>
-              </w:rPr>
-              <w:t xml:space="preserve"> #include directive.</w:t>
+              <w:t>of code that specifies an action is not an #include directive.</w:t>
             </w:r>
           </w:p>
         </w:tc>
@@ -3645,7 +3611,6 @@
             <w:pPr>
               <w:pStyle w:val="BodyText"/>
             </w:pPr>
-            <w:bookmarkStart w:id="0" w:name="_GoBack" w:colFirst="1" w:colLast="1"/>
             <w:r>
               <w:t>argument error</w:t>
             </w:r>
@@ -3658,7 +3623,16 @@
           <w:p>
             <w:pPr>
               <w:pStyle w:val="BodyText"/>
-            </w:pPr>
+              <w:rPr>
+                <w:lang w:val="en-US"/>
+              </w:rPr>
+            </w:pPr>
+            <w:r>
+              <w:rPr>
+                <w:lang w:val="en-US"/>
+              </w:rPr>
+              <w:t>Error in type of argument</w:t>
+            </w:r>
           </w:p>
         </w:tc>
       </w:tr>
@@ -3683,7 +3657,16 @@
           <w:p>
             <w:pPr>
               <w:pStyle w:val="BodyText"/>
-            </w:pPr>
+              <w:rPr>
+                <w:lang w:val="en-US"/>
+              </w:rPr>
+            </w:pPr>
+            <w:r>
+              <w:rPr>
+                <w:lang w:val="en-US"/>
+              </w:rPr>
+              <w:t>Test if assumption on variable is correct</w:t>
+            </w:r>
           </w:p>
         </w:tc>
       </w:tr>
@@ -3719,8 +3702,15 @@
               <w:rPr>
                 <w:rFonts w:ascii="tima-Black" w:hAnsi="tima-Black" w:cs="tima-Black"/>
                 <w:color w:val="0065B3"/>
-              </w:rPr>
-            </w:pPr>
+                <w:lang w:val="en-US"/>
+              </w:rPr>
+            </w:pPr>
+            <w:r>
+              <w:rPr>
+                <w:lang w:val="en-US"/>
+              </w:rPr>
+              <w:t>Block of code to execute when error is thrown in try {} block</w:t>
+            </w:r>
           </w:p>
         </w:tc>
       </w:tr>
@@ -3734,7 +3724,10 @@
               <w:pStyle w:val="BodyText"/>
             </w:pPr>
             <w:r>
-              <w:t>compile-time container</w:t>
+              <w:t xml:space="preserve">compile-time </w:t>
+            </w:r>
+            <w:r>
+              <w:t>error</w:t>
             </w:r>
           </w:p>
         </w:tc>
@@ -3745,7 +3738,16 @@
           <w:p>
             <w:pPr>
               <w:pStyle w:val="BodyText"/>
-            </w:pPr>
+              <w:rPr>
+                <w:lang w:val="en-US"/>
+              </w:rPr>
+            </w:pPr>
+            <w:r>
+              <w:rPr>
+                <w:lang w:val="en-US"/>
+              </w:rPr>
+              <w:t>Error that is found by the compiler during compiling.</w:t>
+            </w:r>
           </w:p>
         </w:tc>
       </w:tr>
@@ -3759,6 +3761,31 @@
               <w:pStyle w:val="BodyText"/>
             </w:pPr>
             <w:r>
+              <w:t>container</w:t>
+            </w:r>
+          </w:p>
+        </w:tc>
+        <w:tc>
+          <w:tcPr>
+            <w:tcW w:w="6912" w:type="dxa"/>
+          </w:tcPr>
+          <w:p>
+            <w:pPr>
+              <w:pStyle w:val="BodyText"/>
+            </w:pPr>
+          </w:p>
+        </w:tc>
+      </w:tr>
+      <w:tr>
+        <w:tc>
+          <w:tcPr>
+            <w:tcW w:w="2376" w:type="dxa"/>
+          </w:tcPr>
+          <w:p>
+            <w:pPr>
+              <w:pStyle w:val="BodyText"/>
+            </w:pPr>
+            <w:r>
               <w:t>debugging</w:t>
             </w:r>
           </w:p>
@@ -3770,7 +3797,28 @@
           <w:p>
             <w:pPr>
               <w:pStyle w:val="BodyText"/>
-            </w:pPr>
+              <w:rPr>
+                <w:lang w:val="en-US"/>
+              </w:rPr>
+            </w:pPr>
+            <w:r>
+              <w:rPr>
+                <w:lang w:val="en-US"/>
+              </w:rPr>
+              <w:t>‘T</w:t>
+            </w:r>
+            <w:r>
+              <w:rPr>
+                <w:lang w:val="en-US"/>
+              </w:rPr>
+              <w:t>he act of searching for and removing errors from a program; usually far less systematic than testing.</w:t>
+            </w:r>
+            <w:r>
+              <w:rPr>
+                <w:lang w:val="en-US"/>
+              </w:rPr>
+              <w:t>’</w:t>
+            </w:r>
           </w:p>
         </w:tc>
       </w:tr>
@@ -3802,9 +3850,79 @@
             <w:pPr>
               <w:pStyle w:val="BodyText"/>
               <w:rPr>
+                <w:lang w:val="en-US"/>
+              </w:rPr>
+            </w:pPr>
+            <w:r>
+              <w:rPr>
+                <w:lang w:val="en-US"/>
+              </w:rPr>
+              <w:t>‘</w:t>
+            </w:r>
+            <w:r>
+              <w:rPr>
+                <w:lang w:val="en-US"/>
+              </w:rPr>
+              <w:t>a mismatch between reasonable expectations of program behavior (often expressed as a requirement or a users’ guide)</w:t>
+            </w:r>
+            <w:r>
+              <w:rPr>
+                <w:lang w:val="en-US"/>
+              </w:rPr>
+              <w:t xml:space="preserve"> </w:t>
+            </w:r>
+            <w:r>
+              <w:rPr>
+                <w:lang w:val="en-US"/>
+              </w:rPr>
+              <w:t>and what a program actually does.</w:t>
+            </w:r>
+            <w:r>
+              <w:rPr>
+                <w:lang w:val="en-US"/>
+              </w:rPr>
+              <w:t>’</w:t>
+            </w:r>
+          </w:p>
+        </w:tc>
+      </w:tr>
+      <w:tr>
+        <w:tc>
+          <w:tcPr>
+            <w:tcW w:w="2376" w:type="dxa"/>
+          </w:tcPr>
+          <w:p>
+            <w:pPr>
+              <w:pStyle w:val="BodyText"/>
+              <w:rPr>
                 <w:lang w:val="x-none"/>
               </w:rPr>
             </w:pPr>
+            <w:r>
+              <w:rPr>
+                <w:lang w:val="x-none"/>
+              </w:rPr>
+              <w:t>exception</w:t>
+            </w:r>
+          </w:p>
+        </w:tc>
+        <w:tc>
+          <w:tcPr>
+            <w:tcW w:w="6912" w:type="dxa"/>
+          </w:tcPr>
+          <w:p>
+            <w:pPr>
+              <w:pStyle w:val="BodyText"/>
+              <w:rPr>
+                <w:lang w:val="en-US"/>
+              </w:rPr>
+            </w:pPr>
+            <w:r>
+              <w:rPr>
+                <w:lang w:val="en-US"/>
+              </w:rPr>
+              <w:t>Unexpected occurrence in running the program that you (hopefully) handle.</w:t>
+            </w:r>
           </w:p>
         </w:tc>
       </w:tr>
@@ -3824,7 +3942,7 @@
               <w:rPr>
                 <w:lang w:val="x-none"/>
               </w:rPr>
-              <w:t>exception</w:t>
+              <w:t>invariant</w:t>
             </w:r>
           </w:p>
         </w:tc>
@@ -3836,9 +3954,62 @@
             <w:pPr>
               <w:pStyle w:val="BodyText"/>
               <w:rPr>
+                <w:rFonts w:asciiTheme="minorHAnsi" w:hAnsiTheme="minorHAnsi"/>
+                <w:lang w:val="en-US"/>
+              </w:rPr>
+            </w:pPr>
+            <w:r>
+              <w:rPr>
+                <w:lang w:val="en-US"/>
+              </w:rPr>
+              <w:t>‘A rule for what constitutes a valid value</w:t>
+            </w:r>
+            <w:r>
+              <w:rPr>
+                <w:lang w:val="en-US"/>
+              </w:rPr>
+              <w:t>´</w:t>
+            </w:r>
+          </w:p>
+        </w:tc>
+      </w:tr>
+      <w:tr>
+        <w:tc>
+          <w:tcPr>
+            <w:tcW w:w="2376" w:type="dxa"/>
+          </w:tcPr>
+          <w:p>
+            <w:pPr>
+              <w:pStyle w:val="BodyText"/>
+              <w:rPr>
                 <w:lang w:val="x-none"/>
               </w:rPr>
             </w:pPr>
+            <w:r>
+              <w:rPr>
+                <w:lang w:val="x-none"/>
+              </w:rPr>
+              <w:t>link-time error</w:t>
+            </w:r>
+          </w:p>
+        </w:tc>
+        <w:tc>
+          <w:tcPr>
+            <w:tcW w:w="6912" w:type="dxa"/>
+          </w:tcPr>
+          <w:p>
+            <w:pPr>
+              <w:pStyle w:val="BodyText"/>
+              <w:rPr>
+                <w:lang w:val="en-US"/>
+              </w:rPr>
+            </w:pPr>
+            <w:r>
+              <w:rPr>
+                <w:lang w:val="en-US"/>
+              </w:rPr>
+              <w:t>Error during linking all the code to an .exe file.</w:t>
+            </w:r>
           </w:p>
         </w:tc>
       </w:tr>
@@ -3858,7 +4029,7 @@
               <w:rPr>
                 <w:lang w:val="x-none"/>
               </w:rPr>
-              <w:t>invariant</w:t>
+              <w:t>logic error</w:t>
             </w:r>
           </w:p>
         </w:tc>
@@ -3870,9 +4041,55 @@
             <w:pPr>
               <w:pStyle w:val="BodyText"/>
               <w:rPr>
+                <w:lang w:val="en-US"/>
+              </w:rPr>
+            </w:pPr>
+            <w:r>
+              <w:rPr>
+                <w:lang w:val="en-US"/>
+              </w:rPr>
+              <w:t>Error when code results in wrong answer.</w:t>
+            </w:r>
+          </w:p>
+        </w:tc>
+      </w:tr>
+      <w:tr>
+        <w:tc>
+          <w:tcPr>
+            <w:tcW w:w="2376" w:type="dxa"/>
+          </w:tcPr>
+          <w:p>
+            <w:pPr>
+              <w:pStyle w:val="BodyText"/>
+              <w:rPr>
                 <w:lang w:val="x-none"/>
               </w:rPr>
             </w:pPr>
+            <w:r>
+              <w:rPr>
+                <w:lang w:val="x-none"/>
+              </w:rPr>
+              <w:t>post-condition</w:t>
+            </w:r>
+          </w:p>
+        </w:tc>
+        <w:tc>
+          <w:tcPr>
+            <w:tcW w:w="6912" w:type="dxa"/>
+          </w:tcPr>
+          <w:p>
+            <w:pPr>
+              <w:pStyle w:val="BodyText"/>
+              <w:rPr>
+                <w:lang w:val="en-US"/>
+              </w:rPr>
+            </w:pPr>
+            <w:r>
+              <w:rPr>
+                <w:lang w:val="en-US"/>
+              </w:rPr>
+              <w:t>Conditions that should hold at the end of the function being called.</w:t>
+            </w:r>
           </w:p>
         </w:tc>
       </w:tr>
@@ -3892,7 +4109,7 @@
               <w:rPr>
                 <w:lang w:val="x-none"/>
               </w:rPr>
-              <w:t>link-time error</w:t>
+              <w:t>pre-condition</w:t>
             </w:r>
           </w:p>
         </w:tc>
@@ -3904,9 +4121,55 @@
             <w:pPr>
               <w:pStyle w:val="BodyText"/>
               <w:rPr>
+                <w:lang w:val="en-US"/>
+              </w:rPr>
+            </w:pPr>
+            <w:r>
+              <w:rPr>
+                <w:lang w:val="en-US"/>
+              </w:rPr>
+              <w:t>Conditions that should hold at the start of the functions being called (concerning the inputs).</w:t>
+            </w:r>
+          </w:p>
+        </w:tc>
+      </w:tr>
+      <w:tr>
+        <w:tc>
+          <w:tcPr>
+            <w:tcW w:w="2376" w:type="dxa"/>
+          </w:tcPr>
+          <w:p>
+            <w:pPr>
+              <w:pStyle w:val="BodyText"/>
+              <w:rPr>
                 <w:lang w:val="x-none"/>
               </w:rPr>
             </w:pPr>
+            <w:r>
+              <w:rPr>
+                <w:lang w:val="x-none"/>
+              </w:rPr>
+              <w:t>range error</w:t>
+            </w:r>
+          </w:p>
+        </w:tc>
+        <w:tc>
+          <w:tcPr>
+            <w:tcW w:w="6912" w:type="dxa"/>
+          </w:tcPr>
+          <w:p>
+            <w:pPr>
+              <w:pStyle w:val="BodyText"/>
+              <w:rPr>
+                <w:lang w:val="en-US"/>
+              </w:rPr>
+            </w:pPr>
+            <w:r>
+              <w:rPr>
+                <w:lang w:val="en-US"/>
+              </w:rPr>
+              <w:t>Trying to access an element that cannot be reached (might not be defined).</w:t>
+            </w:r>
           </w:p>
         </w:tc>
       </w:tr>
@@ -3926,7 +4189,7 @@
               <w:rPr>
                 <w:lang w:val="x-none"/>
               </w:rPr>
-              <w:t>logic error</w:t>
+              <w:t>requirement</w:t>
             </w:r>
           </w:p>
         </w:tc>
@@ -3937,10 +4200,62 @@
           <w:p>
             <w:pPr>
               <w:pStyle w:val="BodyText"/>
+              <w:numPr>
+                <w:ilvl w:val="0"/>
+                <w:numId w:val="5"/>
+              </w:numPr>
               <w:rPr>
                 <w:lang w:val="x-none"/>
               </w:rPr>
             </w:pPr>
+            <w:r>
+              <w:rPr>
+                <w:lang w:val="x-none"/>
+              </w:rPr>
+              <w:t xml:space="preserve">a description of the desired behavior of a program or part of a program; </w:t>
+            </w:r>
+          </w:p>
+          <w:p>
+            <w:pPr>
+              <w:pStyle w:val="BodyText"/>
+              <w:numPr>
+                <w:ilvl w:val="0"/>
+                <w:numId w:val="5"/>
+              </w:numPr>
+              <w:rPr>
+                <w:lang w:val="en-US"/>
+              </w:rPr>
+            </w:pPr>
+            <w:r>
+              <w:rPr>
+                <w:lang w:val="x-none"/>
+              </w:rPr>
+              <w:t>a description of the assumptions</w:t>
+            </w:r>
+            <w:r>
+              <w:rPr>
+                <w:lang w:val="en-US"/>
+              </w:rPr>
+              <w:t xml:space="preserve"> </w:t>
+            </w:r>
+            <w:r>
+              <w:rPr>
+                <w:lang w:val="x-none"/>
+              </w:rPr>
+              <w:t xml:space="preserve">a function or </w:t>
+            </w:r>
+            <w:r>
+              <w:rPr>
+                <w:lang w:val="x-none"/>
+              </w:rPr>
+              <w:t>template makes of its argument</w:t>
+            </w:r>
+            <w:r>
+              <w:rPr>
+                <w:lang w:val="en-US"/>
+              </w:rPr>
+              <w:t>s</w:t>
+            </w:r>
           </w:p>
         </w:tc>
       </w:tr>
@@ -3960,7 +4275,7 @@
               <w:rPr>
                 <w:lang w:val="x-none"/>
               </w:rPr>
-              <w:t>post-condition</w:t>
+              <w:t>run-time error</w:t>
             </w:r>
           </w:p>
         </w:tc>
@@ -3972,9 +4287,55 @@
             <w:pPr>
               <w:pStyle w:val="BodyText"/>
               <w:rPr>
+                <w:lang w:val="en-US"/>
+              </w:rPr>
+            </w:pPr>
+            <w:r>
+              <w:rPr>
+                <w:lang w:val="en-US"/>
+              </w:rPr>
+              <w:t>Error that happens during running of the program.</w:t>
+            </w:r>
+          </w:p>
+        </w:tc>
+      </w:tr>
+      <w:tr>
+        <w:tc>
+          <w:tcPr>
+            <w:tcW w:w="2376" w:type="dxa"/>
+          </w:tcPr>
+          <w:p>
+            <w:pPr>
+              <w:pStyle w:val="BodyText"/>
+              <w:rPr>
                 <w:lang w:val="x-none"/>
               </w:rPr>
             </w:pPr>
+            <w:r>
+              <w:rPr>
+                <w:lang w:val="x-none"/>
+              </w:rPr>
+              <w:t>syntax error</w:t>
+            </w:r>
+          </w:p>
+        </w:tc>
+        <w:tc>
+          <w:tcPr>
+            <w:tcW w:w="6912" w:type="dxa"/>
+          </w:tcPr>
+          <w:p>
+            <w:pPr>
+              <w:pStyle w:val="BodyText"/>
+              <w:rPr>
+                <w:lang w:val="en-US"/>
+              </w:rPr>
+            </w:pPr>
+            <w:r>
+              <w:rPr>
+                <w:lang w:val="en-US"/>
+              </w:rPr>
+              <w:t>Mistake in writing of source code.</w:t>
+            </w:r>
           </w:p>
         </w:tc>
       </w:tr>
@@ -3994,7 +4355,7 @@
               <w:rPr>
                 <w:lang w:val="x-none"/>
               </w:rPr>
-              <w:t>pre-condition</w:t>
+              <w:t>testing</w:t>
             </w:r>
           </w:p>
         </w:tc>
@@ -4006,9 +4367,69 @@
             <w:pPr>
               <w:pStyle w:val="BodyText"/>
               <w:rPr>
+                <w:lang w:val="en-US"/>
+              </w:rPr>
+            </w:pPr>
+            <w:r>
+              <w:rPr>
+                <w:lang w:val="en-US"/>
+              </w:rPr>
+              <w:t>Trying out the software rigorously with different use cases and inputs.</w:t>
+            </w:r>
+            <w:bookmarkStart w:id="0" w:name="_GoBack"/>
+            <w:bookmarkEnd w:id="0"/>
+          </w:p>
+        </w:tc>
+      </w:tr>
+      <w:tr>
+        <w:tc>
+          <w:tcPr>
+            <w:tcW w:w="2376" w:type="dxa"/>
+          </w:tcPr>
+          <w:p>
+            <w:pPr>
+              <w:pStyle w:val="BodyText"/>
+              <w:rPr>
                 <w:lang w:val="x-none"/>
               </w:rPr>
             </w:pPr>
+            <w:r>
+              <w:rPr>
+                <w:lang w:val="x-none"/>
+              </w:rPr>
+              <w:t>throw</w:t>
+            </w:r>
+          </w:p>
+        </w:tc>
+        <w:tc>
+          <w:tcPr>
+            <w:tcW w:w="6912" w:type="dxa"/>
+          </w:tcPr>
+          <w:p>
+            <w:pPr>
+              <w:pStyle w:val="BodyText"/>
+              <w:rPr>
+                <w:lang w:val="en-US"/>
+              </w:rPr>
+            </w:pPr>
+            <w:r>
+              <w:rPr>
+                <w:lang w:val="en-US"/>
+              </w:rPr>
+              <w:t>Recognize an error being made and handing that status to callin</w:t>
+            </w:r>
+            <w:r>
+              <w:rPr>
+                <w:lang w:val="en-US"/>
+              </w:rPr>
+              <w:t>g</w:t>
+            </w:r>
+            <w:r>
+              <w:rPr>
+                <w:lang w:val="en-US"/>
+              </w:rPr>
+              <w:t xml:space="preserve"> program.</w:t>
+            </w:r>
           </w:p>
         </w:tc>
       </w:tr>
@@ -4028,7 +4449,7 @@
               <w:rPr>
                 <w:lang w:val="x-none"/>
               </w:rPr>
-              <w:t>range error</w:t>
+              <w:t>type error</w:t>
             </w:r>
           </w:p>
         </w:tc>
@@ -4040,217 +4461,18 @@
             <w:pPr>
               <w:pStyle w:val="BodyText"/>
               <w:rPr>
-                <w:lang w:val="x-none"/>
-              </w:rPr>
-            </w:pPr>
-          </w:p>
-        </w:tc>
-      </w:tr>
-      <w:tr>
-        <w:tc>
-          <w:tcPr>
-            <w:tcW w:w="2376" w:type="dxa"/>
-          </w:tcPr>
-          <w:p>
-            <w:pPr>
-              <w:pStyle w:val="BodyText"/>
-              <w:rPr>
-                <w:lang w:val="x-none"/>
-              </w:rPr>
-            </w:pPr>
-            <w:r>
-              <w:rPr>
-                <w:lang w:val="x-none"/>
-              </w:rPr>
-              <w:t>requirement</w:t>
-            </w:r>
-          </w:p>
-        </w:tc>
-        <w:tc>
-          <w:tcPr>
-            <w:tcW w:w="6912" w:type="dxa"/>
-          </w:tcPr>
-          <w:p>
-            <w:pPr>
-              <w:pStyle w:val="BodyText"/>
-              <w:rPr>
-                <w:lang w:val="x-none"/>
-              </w:rPr>
-            </w:pPr>
-          </w:p>
-        </w:tc>
-      </w:tr>
-      <w:tr>
-        <w:tc>
-          <w:tcPr>
-            <w:tcW w:w="2376" w:type="dxa"/>
-          </w:tcPr>
-          <w:p>
-            <w:pPr>
-              <w:pStyle w:val="BodyText"/>
-              <w:rPr>
-                <w:lang w:val="x-none"/>
-              </w:rPr>
-            </w:pPr>
-            <w:r>
-              <w:rPr>
-                <w:lang w:val="x-none"/>
-              </w:rPr>
-              <w:t>run-time error</w:t>
-            </w:r>
-          </w:p>
-        </w:tc>
-        <w:tc>
-          <w:tcPr>
-            <w:tcW w:w="6912" w:type="dxa"/>
-          </w:tcPr>
-          <w:p>
-            <w:pPr>
-              <w:pStyle w:val="BodyText"/>
-              <w:rPr>
-                <w:lang w:val="x-none"/>
-              </w:rPr>
-            </w:pPr>
-          </w:p>
-        </w:tc>
-      </w:tr>
-      <w:tr>
-        <w:tc>
-          <w:tcPr>
-            <w:tcW w:w="2376" w:type="dxa"/>
-          </w:tcPr>
-          <w:p>
-            <w:pPr>
-              <w:pStyle w:val="BodyText"/>
-              <w:rPr>
-                <w:lang w:val="x-none"/>
-              </w:rPr>
-            </w:pPr>
-            <w:r>
-              <w:rPr>
-                <w:lang w:val="x-none"/>
-              </w:rPr>
-              <w:t>syntax error</w:t>
-            </w:r>
-          </w:p>
-        </w:tc>
-        <w:tc>
-          <w:tcPr>
-            <w:tcW w:w="6912" w:type="dxa"/>
-          </w:tcPr>
-          <w:p>
-            <w:pPr>
-              <w:pStyle w:val="BodyText"/>
-              <w:rPr>
-                <w:lang w:val="x-none"/>
-              </w:rPr>
-            </w:pPr>
-          </w:p>
-        </w:tc>
-      </w:tr>
-      <w:tr>
-        <w:tc>
-          <w:tcPr>
-            <w:tcW w:w="2376" w:type="dxa"/>
-          </w:tcPr>
-          <w:p>
-            <w:pPr>
-              <w:pStyle w:val="BodyText"/>
-              <w:rPr>
-                <w:lang w:val="x-none"/>
-              </w:rPr>
-            </w:pPr>
-            <w:r>
-              <w:rPr>
-                <w:lang w:val="x-none"/>
-              </w:rPr>
-              <w:t>testing</w:t>
-            </w:r>
-          </w:p>
-        </w:tc>
-        <w:tc>
-          <w:tcPr>
-            <w:tcW w:w="6912" w:type="dxa"/>
-          </w:tcPr>
-          <w:p>
-            <w:pPr>
-              <w:pStyle w:val="BodyText"/>
-              <w:rPr>
-                <w:lang w:val="x-none"/>
-              </w:rPr>
-            </w:pPr>
-          </w:p>
-        </w:tc>
-      </w:tr>
-      <w:tr>
-        <w:tc>
-          <w:tcPr>
-            <w:tcW w:w="2376" w:type="dxa"/>
-          </w:tcPr>
-          <w:p>
-            <w:pPr>
-              <w:pStyle w:val="BodyText"/>
-              <w:rPr>
-                <w:lang w:val="x-none"/>
-              </w:rPr>
-            </w:pPr>
-            <w:r>
-              <w:rPr>
-                <w:lang w:val="x-none"/>
-              </w:rPr>
-              <w:t>throw</w:t>
-            </w:r>
-          </w:p>
-        </w:tc>
-        <w:tc>
-          <w:tcPr>
-            <w:tcW w:w="6912" w:type="dxa"/>
-          </w:tcPr>
-          <w:p>
-            <w:pPr>
-              <w:pStyle w:val="BodyText"/>
-              <w:rPr>
-                <w:lang w:val="x-none"/>
-              </w:rPr>
-            </w:pPr>
-          </w:p>
-        </w:tc>
-      </w:tr>
-      <w:tr>
-        <w:tc>
-          <w:tcPr>
-            <w:tcW w:w="2376" w:type="dxa"/>
-          </w:tcPr>
-          <w:p>
-            <w:pPr>
-              <w:pStyle w:val="BodyText"/>
-              <w:rPr>
-                <w:lang w:val="x-none"/>
-              </w:rPr>
-            </w:pPr>
-            <w:r>
-              <w:rPr>
-                <w:lang w:val="x-none"/>
-              </w:rPr>
-              <w:t>type error</w:t>
-            </w:r>
-          </w:p>
-        </w:tc>
-        <w:tc>
-          <w:tcPr>
-            <w:tcW w:w="6912" w:type="dxa"/>
-          </w:tcPr>
-          <w:p>
-            <w:pPr>
-              <w:pStyle w:val="BodyText"/>
-              <w:rPr>
-                <w:lang w:val="x-none"/>
-              </w:rPr>
-            </w:pPr>
-          </w:p>
-        </w:tc>
-      </w:tr>
-      <w:bookmarkEnd w:id="0"/>
+                <w:lang w:val="en-US"/>
+              </w:rPr>
+            </w:pPr>
+            <w:r>
+              <w:rPr>
+                <w:lang w:val="en-US"/>
+              </w:rPr>
+              <w:t>Error in type of variable supplied.</w:t>
+            </w:r>
+          </w:p>
+        </w:tc>
+      </w:tr>
     </w:tbl>
     <w:p>
       <w:pPr>
@@ -4284,6 +4506,184 @@
 <file path=word/numbering.xml><?xml version="1.0" encoding="utf-8"?>
 <w:numbering xmlns:wpc="http://schemas.microsoft.com/office/word/2010/wordprocessingCanvas" xmlns:mc="http://schemas.openxmlformats.org/markup-compatibility/2006" xmlns:o="urn:schemas-microsoft-com:office:office" xmlns:r="http://schemas.openxmlformats.org/officeDocument/2006/relationships" xmlns:m="http://schemas.openxmlformats.org/officeDocument/2006/math" xmlns:v="urn:schemas-microsoft-com:vml" xmlns:wp14="http://schemas.microsoft.com/office/word/2010/wordprocessingDrawing" xmlns:wp="http://schemas.openxmlformats.org/drawingml/2006/wordprocessingDrawing" xmlns:w10="urn:schemas-microsoft-com:office:word" xmlns:w="http://schemas.openxmlformats.org/wordprocessingml/2006/main" xmlns:w14="http://schemas.microsoft.com/office/word/2010/wordml" xmlns:wpg="http://schemas.microsoft.com/office/word/2010/wordprocessingGroup" xmlns:wpi="http://schemas.microsoft.com/office/word/2010/wordprocessingInk" xmlns:wne="http://schemas.microsoft.com/office/word/2006/wordml" xmlns:wps="http://schemas.microsoft.com/office/word/2010/wordprocessingShape" mc:Ignorable="w14 wp14">
   <w:abstractNum w:abstractNumId="0">
+    <w:nsid w:val="06A21DA9"/>
+    <w:multiLevelType w:val="hybridMultilevel"/>
+    <w:tmpl w:val="324E2FB2"/>
+    <w:lvl w:ilvl="0" w:tplc="08CE2E6C">
+      <w:start w:val="1"/>
+      <w:numFmt w:val="decimal"/>
+      <w:lvlText w:val="(%1)"/>
+      <w:lvlJc w:val="left"/>
+      <w:pPr>
+        <w:ind w:left="720" w:hanging="360"/>
+      </w:pPr>
+      <w:rPr>
+        <w:rFonts w:hint="default"/>
+      </w:rPr>
+    </w:lvl>
+    <w:lvl w:ilvl="1" w:tplc="04130019" w:tentative="1">
+      <w:start w:val="1"/>
+      <w:numFmt w:val="lowerLetter"/>
+      <w:lvlText w:val="%2."/>
+      <w:lvlJc w:val="left"/>
+      <w:pPr>
+        <w:ind w:left="1440" w:hanging="360"/>
+      </w:pPr>
+    </w:lvl>
+    <w:lvl w:ilvl="2" w:tplc="0413001B" w:tentative="1">
+      <w:start w:val="1"/>
+      <w:numFmt w:val="lowerRoman"/>
+      <w:lvlText w:val="%3."/>
+      <w:lvlJc w:val="right"/>
+      <w:pPr>
+        <w:ind w:left="2160" w:hanging="180"/>
+      </w:pPr>
+    </w:lvl>
+    <w:lvl w:ilvl="3" w:tplc="0413000F" w:tentative="1">
+      <w:start w:val="1"/>
+      <w:numFmt w:val="decimal"/>
+      <w:lvlText w:val="%4."/>
+      <w:lvlJc w:val="left"/>
+      <w:pPr>
+        <w:ind w:left="2880" w:hanging="360"/>
+      </w:pPr>
+    </w:lvl>
+    <w:lvl w:ilvl="4" w:tplc="04130019" w:tentative="1">
+      <w:start w:val="1"/>
+      <w:numFmt w:val="lowerLetter"/>
+      <w:lvlText w:val="%5."/>
+      <w:lvlJc w:val="left"/>
+      <w:pPr>
+        <w:ind w:left="3600" w:hanging="360"/>
+      </w:pPr>
+    </w:lvl>
+    <w:lvl w:ilvl="5" w:tplc="0413001B" w:tentative="1">
+      <w:start w:val="1"/>
+      <w:numFmt w:val="lowerRoman"/>
+      <w:lvlText w:val="%6."/>
+      <w:lvlJc w:val="right"/>
+      <w:pPr>
+        <w:ind w:left="4320" w:hanging="180"/>
+      </w:pPr>
+    </w:lvl>
+    <w:lvl w:ilvl="6" w:tplc="0413000F" w:tentative="1">
+      <w:start w:val="1"/>
+      <w:numFmt w:val="decimal"/>
+      <w:lvlText w:val="%7."/>
+      <w:lvlJc w:val="left"/>
+      <w:pPr>
+        <w:ind w:left="5040" w:hanging="360"/>
+      </w:pPr>
+    </w:lvl>
+    <w:lvl w:ilvl="7" w:tplc="04130019" w:tentative="1">
+      <w:start w:val="1"/>
+      <w:numFmt w:val="lowerLetter"/>
+      <w:lvlText w:val="%8."/>
+      <w:lvlJc w:val="left"/>
+      <w:pPr>
+        <w:ind w:left="5760" w:hanging="360"/>
+      </w:pPr>
+    </w:lvl>
+    <w:lvl w:ilvl="8" w:tplc="0413001B" w:tentative="1">
+      <w:start w:val="1"/>
+      <w:numFmt w:val="lowerRoman"/>
+      <w:lvlText w:val="%9."/>
+      <w:lvlJc w:val="right"/>
+      <w:pPr>
+        <w:ind w:left="6480" w:hanging="180"/>
+      </w:pPr>
+    </w:lvl>
+  </w:abstractNum>
+  <w:abstractNum w:abstractNumId="1">
+    <w:nsid w:val="3D994C1C"/>
+    <w:multiLevelType w:val="hybridMultilevel"/>
+    <w:tmpl w:val="DFE88C26"/>
+    <w:lvl w:ilvl="0" w:tplc="04130011">
+      <w:start w:val="1"/>
+      <w:numFmt w:val="decimal"/>
+      <w:lvlText w:val="%1)"/>
+      <w:lvlJc w:val="left"/>
+      <w:pPr>
+        <w:ind w:left="720" w:hanging="360"/>
+      </w:pPr>
+      <w:rPr>
+        <w:rFonts w:hint="default"/>
+      </w:rPr>
+    </w:lvl>
+    <w:lvl w:ilvl="1" w:tplc="04130019" w:tentative="1">
+      <w:start w:val="1"/>
+      <w:numFmt w:val="lowerLetter"/>
+      <w:lvlText w:val="%2."/>
+      <w:lvlJc w:val="left"/>
+      <w:pPr>
+        <w:ind w:left="1440" w:hanging="360"/>
+      </w:pPr>
+    </w:lvl>
+    <w:lvl w:ilvl="2" w:tplc="0413001B" w:tentative="1">
+      <w:start w:val="1"/>
+      <w:numFmt w:val="lowerRoman"/>
+      <w:lvlText w:val="%3."/>
+      <w:lvlJc w:val="right"/>
+      <w:pPr>
+        <w:ind w:left="2160" w:hanging="180"/>
+      </w:pPr>
+    </w:lvl>
+    <w:lvl w:ilvl="3" w:tplc="0413000F" w:tentative="1">
+      <w:start w:val="1"/>
+      <w:numFmt w:val="decimal"/>
+      <w:lvlText w:val="%4."/>
+      <w:lvlJc w:val="left"/>
+      <w:pPr>
+        <w:ind w:left="2880" w:hanging="360"/>
+      </w:pPr>
+    </w:lvl>
+    <w:lvl w:ilvl="4" w:tplc="04130019" w:tentative="1">
+      <w:start w:val="1"/>
+      <w:numFmt w:val="lowerLetter"/>
+      <w:lvlText w:val="%5."/>
+      <w:lvlJc w:val="left"/>
+      <w:pPr>
+        <w:ind w:left="3600" w:hanging="360"/>
+      </w:pPr>
+    </w:lvl>
+    <w:lvl w:ilvl="5" w:tplc="0413001B" w:tentative="1">
+      <w:start w:val="1"/>
+      <w:numFmt w:val="lowerRoman"/>
+      <w:lvlText w:val="%6."/>
+      <w:lvlJc w:val="right"/>
+      <w:pPr>
+        <w:ind w:left="4320" w:hanging="180"/>
+      </w:pPr>
+    </w:lvl>
+    <w:lvl w:ilvl="6" w:tplc="0413000F" w:tentative="1">
+      <w:start w:val="1"/>
+      <w:numFmt w:val="decimal"/>
+      <w:lvlText w:val="%7."/>
+      <w:lvlJc w:val="left"/>
+      <w:pPr>
+        <w:ind w:left="5040" w:hanging="360"/>
+      </w:pPr>
+    </w:lvl>
+    <w:lvl w:ilvl="7" w:tplc="04130019" w:tentative="1">
+      <w:start w:val="1"/>
+      <w:numFmt w:val="lowerLetter"/>
+      <w:lvlText w:val="%8."/>
+      <w:lvlJc w:val="left"/>
+      <w:pPr>
+        <w:ind w:left="5760" w:hanging="360"/>
+      </w:pPr>
+    </w:lvl>
+    <w:lvl w:ilvl="8" w:tplc="0413001B" w:tentative="1">
+      <w:start w:val="1"/>
+      <w:numFmt w:val="lowerRoman"/>
+      <w:lvlText w:val="%9."/>
+      <w:lvlJc w:val="right"/>
+      <w:pPr>
+        <w:ind w:left="6480" w:hanging="180"/>
+      </w:pPr>
+    </w:lvl>
+  </w:abstractNum>
+  <w:abstractNum w:abstractNumId="2">
     <w:nsid w:val="491A2886"/>
     <w:multiLevelType w:val="hybridMultilevel"/>
     <w:tmpl w:val="07A80F1A"/>
@@ -4373,8 +4773,198 @@
       </w:pPr>
     </w:lvl>
   </w:abstractNum>
+  <w:abstractNum w:abstractNumId="3">
+    <w:nsid w:val="7A253809"/>
+    <w:multiLevelType w:val="hybridMultilevel"/>
+    <w:tmpl w:val="3BD01C6A"/>
+    <w:lvl w:ilvl="0" w:tplc="0DF61CAC">
+      <w:start w:val="1"/>
+      <w:numFmt w:val="lowerLetter"/>
+      <w:lvlText w:val="(%1)"/>
+      <w:lvlJc w:val="left"/>
+      <w:pPr>
+        <w:ind w:left="720" w:hanging="360"/>
+      </w:pPr>
+      <w:rPr>
+        <w:rFonts w:hint="default"/>
+      </w:rPr>
+    </w:lvl>
+    <w:lvl w:ilvl="1" w:tplc="04130019" w:tentative="1">
+      <w:start w:val="1"/>
+      <w:numFmt w:val="lowerLetter"/>
+      <w:lvlText w:val="%2."/>
+      <w:lvlJc w:val="left"/>
+      <w:pPr>
+        <w:ind w:left="1440" w:hanging="360"/>
+      </w:pPr>
+    </w:lvl>
+    <w:lvl w:ilvl="2" w:tplc="0413001B" w:tentative="1">
+      <w:start w:val="1"/>
+      <w:numFmt w:val="lowerRoman"/>
+      <w:lvlText w:val="%3."/>
+      <w:lvlJc w:val="right"/>
+      <w:pPr>
+        <w:ind w:left="2160" w:hanging="180"/>
+      </w:pPr>
+    </w:lvl>
+    <w:lvl w:ilvl="3" w:tplc="0413000F" w:tentative="1">
+      <w:start w:val="1"/>
+      <w:numFmt w:val="decimal"/>
+      <w:lvlText w:val="%4."/>
+      <w:lvlJc w:val="left"/>
+      <w:pPr>
+        <w:ind w:left="2880" w:hanging="360"/>
+      </w:pPr>
+    </w:lvl>
+    <w:lvl w:ilvl="4" w:tplc="04130019" w:tentative="1">
+      <w:start w:val="1"/>
+      <w:numFmt w:val="lowerLetter"/>
+      <w:lvlText w:val="%5."/>
+      <w:lvlJc w:val="left"/>
+      <w:pPr>
+        <w:ind w:left="3600" w:hanging="360"/>
+      </w:pPr>
+    </w:lvl>
+    <w:lvl w:ilvl="5" w:tplc="0413001B" w:tentative="1">
+      <w:start w:val="1"/>
+      <w:numFmt w:val="lowerRoman"/>
+      <w:lvlText w:val="%6."/>
+      <w:lvlJc w:val="right"/>
+      <w:pPr>
+        <w:ind w:left="4320" w:hanging="180"/>
+      </w:pPr>
+    </w:lvl>
+    <w:lvl w:ilvl="6" w:tplc="0413000F" w:tentative="1">
+      <w:start w:val="1"/>
+      <w:numFmt w:val="decimal"/>
+      <w:lvlText w:val="%7."/>
+      <w:lvlJc w:val="left"/>
+      <w:pPr>
+        <w:ind w:left="5040" w:hanging="360"/>
+      </w:pPr>
+    </w:lvl>
+    <w:lvl w:ilvl="7" w:tplc="04130019" w:tentative="1">
+      <w:start w:val="1"/>
+      <w:numFmt w:val="lowerLetter"/>
+      <w:lvlText w:val="%8."/>
+      <w:lvlJc w:val="left"/>
+      <w:pPr>
+        <w:ind w:left="5760" w:hanging="360"/>
+      </w:pPr>
+    </w:lvl>
+    <w:lvl w:ilvl="8" w:tplc="0413001B" w:tentative="1">
+      <w:start w:val="1"/>
+      <w:numFmt w:val="lowerRoman"/>
+      <w:lvlText w:val="%9."/>
+      <w:lvlJc w:val="right"/>
+      <w:pPr>
+        <w:ind w:left="6480" w:hanging="180"/>
+      </w:pPr>
+    </w:lvl>
+  </w:abstractNum>
+  <w:abstractNum w:abstractNumId="4">
+    <w:nsid w:val="7D8107CB"/>
+    <w:multiLevelType w:val="hybridMultilevel"/>
+    <w:tmpl w:val="0322831C"/>
+    <w:lvl w:ilvl="0" w:tplc="8728B360">
+      <w:start w:val="1"/>
+      <w:numFmt w:val="decimal"/>
+      <w:lvlText w:val="(%1)"/>
+      <w:lvlJc w:val="left"/>
+      <w:pPr>
+        <w:ind w:left="360" w:hanging="360"/>
+      </w:pPr>
+      <w:rPr>
+        <w:rFonts w:hint="default"/>
+      </w:rPr>
+    </w:lvl>
+    <w:lvl w:ilvl="1" w:tplc="04130019" w:tentative="1">
+      <w:start w:val="1"/>
+      <w:numFmt w:val="lowerLetter"/>
+      <w:lvlText w:val="%2."/>
+      <w:lvlJc w:val="left"/>
+      <w:pPr>
+        <w:ind w:left="1080" w:hanging="360"/>
+      </w:pPr>
+    </w:lvl>
+    <w:lvl w:ilvl="2" w:tplc="0413001B" w:tentative="1">
+      <w:start w:val="1"/>
+      <w:numFmt w:val="lowerRoman"/>
+      <w:lvlText w:val="%3."/>
+      <w:lvlJc w:val="right"/>
+      <w:pPr>
+        <w:ind w:left="1800" w:hanging="180"/>
+      </w:pPr>
+    </w:lvl>
+    <w:lvl w:ilvl="3" w:tplc="0413000F" w:tentative="1">
+      <w:start w:val="1"/>
+      <w:numFmt w:val="decimal"/>
+      <w:lvlText w:val="%4."/>
+      <w:lvlJc w:val="left"/>
+      <w:pPr>
+        <w:ind w:left="2520" w:hanging="360"/>
+      </w:pPr>
+    </w:lvl>
+    <w:lvl w:ilvl="4" w:tplc="04130019" w:tentative="1">
+      <w:start w:val="1"/>
+      <w:numFmt w:val="lowerLetter"/>
+      <w:lvlText w:val="%5."/>
+      <w:lvlJc w:val="left"/>
+      <w:pPr>
+        <w:ind w:left="3240" w:hanging="360"/>
+      </w:pPr>
+    </w:lvl>
+    <w:lvl w:ilvl="5" w:tplc="0413001B" w:tentative="1">
+      <w:start w:val="1"/>
+      <w:numFmt w:val="lowerRoman"/>
+      <w:lvlText w:val="%6."/>
+      <w:lvlJc w:val="right"/>
+      <w:pPr>
+        <w:ind w:left="3960" w:hanging="180"/>
+      </w:pPr>
+    </w:lvl>
+    <w:lvl w:ilvl="6" w:tplc="0413000F" w:tentative="1">
+      <w:start w:val="1"/>
+      <w:numFmt w:val="decimal"/>
+      <w:lvlText w:val="%7."/>
+      <w:lvlJc w:val="left"/>
+      <w:pPr>
+        <w:ind w:left="4680" w:hanging="360"/>
+      </w:pPr>
+    </w:lvl>
+    <w:lvl w:ilvl="7" w:tplc="04130019" w:tentative="1">
+      <w:start w:val="1"/>
+      <w:numFmt w:val="lowerLetter"/>
+      <w:lvlText w:val="%8."/>
+      <w:lvlJc w:val="left"/>
+      <w:pPr>
+        <w:ind w:left="5400" w:hanging="360"/>
+      </w:pPr>
+    </w:lvl>
+    <w:lvl w:ilvl="8" w:tplc="0413001B" w:tentative="1">
+      <w:start w:val="1"/>
+      <w:numFmt w:val="lowerRoman"/>
+      <w:lvlText w:val="%9."/>
+      <w:lvlJc w:val="right"/>
+      <w:pPr>
+        <w:ind w:left="6120" w:hanging="180"/>
+      </w:pPr>
+    </w:lvl>
+  </w:abstractNum>
   <w:num w:numId="1">
+    <w:abstractNumId w:val="2"/>
+  </w:num>
+  <w:num w:numId="2">
+    <w:abstractNumId w:val="3"/>
+  </w:num>
+  <w:num w:numId="3">
     <w:abstractNumId w:val="0"/>
+  </w:num>
+  <w:num w:numId="4">
+    <w:abstractNumId w:val="1"/>
+  </w:num>
+  <w:num w:numId="5">
+    <w:abstractNumId w:val="4"/>
   </w:num>
 </w:numbering>
 </file>

</xml_diff>

<commit_message>
Terms updated to ch6
</commit_message>
<xml_diff>
--- a/Terms.docx
+++ b/Terms.docx
@@ -3857,13 +3857,7 @@
               <w:rPr>
                 <w:lang w:val="en-US"/>
               </w:rPr>
-              <w:t>‘</w:t>
-            </w:r>
-            <w:r>
-              <w:rPr>
-                <w:lang w:val="en-US"/>
-              </w:rPr>
-              <w:t>a mismatch between reasonable expectations of program behavior (often expressed as a requirement or a users’ guide)</w:t>
+              <w:t>‘a mismatch between reasonable expectations of program behavior (often expressed as a requirement or a users’ guide)</w:t>
             </w:r>
             <w:r>
               <w:rPr>
@@ -3875,13 +3869,7 @@
               <w:rPr>
                 <w:lang w:val="en-US"/>
               </w:rPr>
-              <w:t>and what a program actually does.</w:t>
-            </w:r>
-            <w:r>
-              <w:rPr>
-                <w:lang w:val="en-US"/>
-              </w:rPr>
-              <w:t>’</w:t>
+              <w:t>and what a program actually does.’</w:t>
             </w:r>
           </w:p>
         </w:tc>
@@ -4376,8 +4364,6 @@
               </w:rPr>
               <w:t>Trying out the software rigorously with different use cases and inputs.</w:t>
             </w:r>
-            <w:bookmarkStart w:id="0" w:name="_GoBack"/>
-            <w:bookmarkEnd w:id="0"/>
           </w:p>
         </w:tc>
       </w:tr>
@@ -4476,19 +4462,771 @@
     </w:tbl>
     <w:p>
       <w:pPr>
+        <w:pStyle w:val="Heading1"/>
         <w:rPr>
+          <w:rStyle w:val="Strong"/>
+          <w:color w:val="auto"/>
           <w:lang w:val="en-US"/>
         </w:rPr>
       </w:pPr>
+      <w:r>
+        <w:rPr>
+          <w:rStyle w:val="Strong"/>
+          <w:color w:val="auto"/>
+          <w:lang w:val="en-US"/>
+        </w:rPr>
+        <w:t>Chapter 6</w:t>
+      </w:r>
+    </w:p>
+    <w:tbl>
+      <w:tblPr>
+        <w:tblStyle w:val="TableGrid"/>
+        <w:tblW w:w="0" w:type="auto"/>
+        <w:tblLook w:val="04A0" w:firstRow="1" w:lastRow="0" w:firstColumn="1" w:lastColumn="0" w:noHBand="0" w:noVBand="1"/>
+      </w:tblPr>
+      <w:tblGrid>
+        <w:gridCol w:w="2376"/>
+        <w:gridCol w:w="6912"/>
+      </w:tblGrid>
+      <w:tr>
+        <w:tc>
+          <w:tcPr>
+            <w:tcW w:w="2376" w:type="dxa"/>
+          </w:tcPr>
+          <w:p>
+            <w:pPr>
+              <w:pStyle w:val="BodyText"/>
+              <w:rPr>
+                <w:lang w:val="en-US"/>
+              </w:rPr>
+            </w:pPr>
+            <w:r>
+              <w:rPr>
+                <w:lang w:val="en-US"/>
+              </w:rPr>
+              <w:t>analysis</w:t>
+            </w:r>
+          </w:p>
+        </w:tc>
+        <w:tc>
+          <w:tcPr>
+            <w:tcW w:w="6912" w:type="dxa"/>
+          </w:tcPr>
+          <w:p>
+            <w:pPr>
+              <w:pStyle w:val="BodyText"/>
+              <w:rPr>
+                <w:lang w:val="en-US"/>
+              </w:rPr>
+            </w:pPr>
+            <w:r>
+              <w:rPr>
+                <w:lang w:val="en-US"/>
+              </w:rPr>
+              <w:t>Thinking about problem and how to handle it.</w:t>
+            </w:r>
+          </w:p>
+        </w:tc>
+      </w:tr>
+      <w:tr>
+        <w:tc>
+          <w:tcPr>
+            <w:tcW w:w="2376" w:type="dxa"/>
+          </w:tcPr>
+          <w:p>
+            <w:pPr>
+              <w:pStyle w:val="BodyText"/>
+              <w:rPr>
+                <w:lang w:val="en-US"/>
+              </w:rPr>
+            </w:pPr>
+            <w:r>
+              <w:rPr>
+                <w:lang w:val="en-US"/>
+              </w:rPr>
+              <w:t>class</w:t>
+            </w:r>
+          </w:p>
+        </w:tc>
+        <w:tc>
+          <w:tcPr>
+            <w:tcW w:w="6912" w:type="dxa"/>
+          </w:tcPr>
+          <w:p>
+            <w:pPr>
+              <w:pStyle w:val="BodyText"/>
+              <w:rPr>
+                <w:lang w:val="en-US"/>
+              </w:rPr>
+            </w:pPr>
+            <w:r>
+              <w:rPr>
+                <w:lang w:val="en-US"/>
+              </w:rPr>
+              <w:t>Type of object</w:t>
+            </w:r>
+          </w:p>
+        </w:tc>
+      </w:tr>
+      <w:tr>
+        <w:tc>
+          <w:tcPr>
+            <w:tcW w:w="2376" w:type="dxa"/>
+          </w:tcPr>
+          <w:p>
+            <w:pPr>
+              <w:pStyle w:val="BodyText"/>
+              <w:rPr>
+                <w:lang w:val="en-US"/>
+              </w:rPr>
+            </w:pPr>
+            <w:r>
+              <w:rPr>
+                <w:lang w:val="en-US"/>
+              </w:rPr>
+              <w:t>class member</w:t>
+            </w:r>
+          </w:p>
+        </w:tc>
+        <w:tc>
+          <w:tcPr>
+            <w:tcW w:w="6912" w:type="dxa"/>
+          </w:tcPr>
+          <w:p>
+            <w:pPr>
+              <w:pStyle w:val="BodyText"/>
+              <w:rPr>
+                <w:lang w:val="en-US"/>
+              </w:rPr>
+            </w:pPr>
+            <w:r>
+              <w:rPr>
+                <w:lang w:val="en-US"/>
+              </w:rPr>
+              <w:t>Part of class</w:t>
+            </w:r>
+          </w:p>
+        </w:tc>
+      </w:tr>
+      <w:tr>
+        <w:tc>
+          <w:tcPr>
+            <w:tcW w:w="2376" w:type="dxa"/>
+          </w:tcPr>
+          <w:p>
+            <w:pPr>
+              <w:pStyle w:val="BodyText"/>
+              <w:rPr>
+                <w:lang w:val="en-US"/>
+              </w:rPr>
+            </w:pPr>
+            <w:r>
+              <w:rPr>
+                <w:lang w:val="en-US"/>
+              </w:rPr>
+              <w:t>data member</w:t>
+            </w:r>
+          </w:p>
+        </w:tc>
+        <w:tc>
+          <w:tcPr>
+            <w:tcW w:w="6912" w:type="dxa"/>
+          </w:tcPr>
+          <w:p>
+            <w:pPr>
+              <w:pStyle w:val="BodyText"/>
+              <w:rPr>
+                <w:lang w:val="en-US"/>
+              </w:rPr>
+            </w:pPr>
+            <w:r>
+              <w:rPr>
+                <w:lang w:val="en-US"/>
+              </w:rPr>
+              <w:t>Attribute of class</w:t>
+            </w:r>
+          </w:p>
+        </w:tc>
+      </w:tr>
+      <w:tr>
+        <w:tc>
+          <w:tcPr>
+            <w:tcW w:w="2376" w:type="dxa"/>
+          </w:tcPr>
+          <w:p>
+            <w:pPr>
+              <w:pStyle w:val="BodyText"/>
+              <w:rPr>
+                <w:lang w:val="en-US"/>
+              </w:rPr>
+            </w:pPr>
+            <w:r>
+              <w:rPr>
+                <w:lang w:val="en-US"/>
+              </w:rPr>
+              <w:t>design</w:t>
+            </w:r>
+          </w:p>
+        </w:tc>
+        <w:tc>
+          <w:tcPr>
+            <w:tcW w:w="6912" w:type="dxa"/>
+          </w:tcPr>
+          <w:p>
+            <w:pPr>
+              <w:pStyle w:val="BodyText"/>
+              <w:rPr>
+                <w:lang w:val="en-US"/>
+              </w:rPr>
+            </w:pPr>
+            <w:r>
+              <w:rPr>
+                <w:lang w:val="en-US"/>
+              </w:rPr>
+              <w:t>Idea of how to implement.</w:t>
+            </w:r>
+          </w:p>
+        </w:tc>
+      </w:tr>
+      <w:tr>
+        <w:tc>
+          <w:tcPr>
+            <w:tcW w:w="2376" w:type="dxa"/>
+          </w:tcPr>
+          <w:p>
+            <w:pPr>
+              <w:pStyle w:val="BodyText"/>
+              <w:rPr>
+                <w:lang w:val="en-US"/>
+              </w:rPr>
+            </w:pPr>
+            <w:r>
+              <w:rPr>
+                <w:lang w:val="en-US"/>
+              </w:rPr>
+              <w:t>divide by zero</w:t>
+            </w:r>
+          </w:p>
+        </w:tc>
+        <w:tc>
+          <w:tcPr>
+            <w:tcW w:w="6912" w:type="dxa"/>
+          </w:tcPr>
+          <w:p>
+            <w:pPr>
+              <w:pStyle w:val="BodyText"/>
+              <w:rPr>
+                <w:lang w:val="en-US"/>
+              </w:rPr>
+            </w:pPr>
+          </w:p>
+        </w:tc>
+      </w:tr>
+      <w:tr>
+        <w:tc>
+          <w:tcPr>
+            <w:tcW w:w="2376" w:type="dxa"/>
+          </w:tcPr>
+          <w:p>
+            <w:pPr>
+              <w:pStyle w:val="BodyText"/>
+              <w:rPr>
+                <w:lang w:val="en-US"/>
+              </w:rPr>
+            </w:pPr>
+            <w:r>
+              <w:rPr>
+                <w:lang w:val="en-US"/>
+              </w:rPr>
+              <w:t>grammar</w:t>
+            </w:r>
+          </w:p>
+        </w:tc>
+        <w:tc>
+          <w:tcPr>
+            <w:tcW w:w="6912" w:type="dxa"/>
+          </w:tcPr>
+          <w:p>
+            <w:pPr>
+              <w:pStyle w:val="BodyText"/>
+              <w:rPr>
+                <w:lang w:val="en-US"/>
+              </w:rPr>
+            </w:pPr>
+            <w:r>
+              <w:rPr>
+                <w:lang w:val="en-US"/>
+              </w:rPr>
+              <w:t>Rules for processing input.</w:t>
+            </w:r>
+          </w:p>
+        </w:tc>
+      </w:tr>
+      <w:tr>
+        <w:tc>
+          <w:tcPr>
+            <w:tcW w:w="2376" w:type="dxa"/>
+          </w:tcPr>
+          <w:p>
+            <w:pPr>
+              <w:pStyle w:val="BodyText"/>
+              <w:rPr>
+                <w:lang w:val="en-US"/>
+              </w:rPr>
+            </w:pPr>
+            <w:r>
+              <w:rPr>
+                <w:lang w:val="en-US"/>
+              </w:rPr>
+              <w:t>implementation</w:t>
+            </w:r>
+          </w:p>
+        </w:tc>
+        <w:tc>
+          <w:tcPr>
+            <w:tcW w:w="6912" w:type="dxa"/>
+          </w:tcPr>
+          <w:p>
+            <w:pPr>
+              <w:pStyle w:val="BodyText"/>
+              <w:rPr>
+                <w:lang w:val="en-US"/>
+              </w:rPr>
+            </w:pPr>
+            <w:r>
+              <w:rPr>
+                <w:lang w:val="en-US"/>
+              </w:rPr>
+              <w:t>The code of how the task is performed.</w:t>
+            </w:r>
+          </w:p>
+        </w:tc>
+      </w:tr>
+      <w:tr>
+        <w:tc>
+          <w:tcPr>
+            <w:tcW w:w="2376" w:type="dxa"/>
+          </w:tcPr>
+          <w:p>
+            <w:pPr>
+              <w:pStyle w:val="BodyText"/>
+              <w:rPr>
+                <w:lang w:val="en-US"/>
+              </w:rPr>
+            </w:pPr>
+            <w:r>
+              <w:rPr>
+                <w:lang w:val="en-US"/>
+              </w:rPr>
+              <w:t>interface</w:t>
+            </w:r>
+          </w:p>
+        </w:tc>
+        <w:tc>
+          <w:tcPr>
+            <w:tcW w:w="6912" w:type="dxa"/>
+          </w:tcPr>
+          <w:p>
+            <w:pPr>
+              <w:pStyle w:val="BodyText"/>
+              <w:rPr>
+                <w:lang w:val="en-US"/>
+              </w:rPr>
+            </w:pPr>
+            <w:r>
+              <w:rPr>
+                <w:lang w:val="en-US"/>
+              </w:rPr>
+              <w:t>Accessible functions and attributes of the class.</w:t>
+            </w:r>
+          </w:p>
+        </w:tc>
+      </w:tr>
+      <w:tr>
+        <w:tc>
+          <w:tcPr>
+            <w:tcW w:w="2376" w:type="dxa"/>
+          </w:tcPr>
+          <w:p>
+            <w:pPr>
+              <w:pStyle w:val="BodyText"/>
+              <w:rPr>
+                <w:lang w:val="en-US"/>
+              </w:rPr>
+            </w:pPr>
+            <w:r>
+              <w:rPr>
+                <w:lang w:val="en-US"/>
+              </w:rPr>
+              <w:t>member function</w:t>
+            </w:r>
+          </w:p>
+        </w:tc>
+        <w:tc>
+          <w:tcPr>
+            <w:tcW w:w="6912" w:type="dxa"/>
+          </w:tcPr>
+          <w:p>
+            <w:pPr>
+              <w:pStyle w:val="BodyText"/>
+              <w:rPr>
+                <w:lang w:val="en-US"/>
+              </w:rPr>
+            </w:pPr>
+            <w:r>
+              <w:rPr>
+                <w:lang w:val="en-US"/>
+              </w:rPr>
+              <w:t>Function of the class.</w:t>
+            </w:r>
+          </w:p>
+        </w:tc>
+      </w:tr>
+      <w:tr>
+        <w:tc>
+          <w:tcPr>
+            <w:tcW w:w="2376" w:type="dxa"/>
+          </w:tcPr>
+          <w:p>
+            <w:pPr>
+              <w:pStyle w:val="BodyText"/>
+              <w:rPr>
+                <w:lang w:val="en-US"/>
+              </w:rPr>
+            </w:pPr>
+            <w:r>
+              <w:rPr>
+                <w:lang w:val="en-US"/>
+              </w:rPr>
+              <w:t>parser</w:t>
+            </w:r>
+          </w:p>
+        </w:tc>
+        <w:tc>
+          <w:tcPr>
+            <w:tcW w:w="6912" w:type="dxa"/>
+          </w:tcPr>
+          <w:p>
+            <w:pPr>
+              <w:pStyle w:val="BodyText"/>
+              <w:rPr>
+                <w:lang w:val="en-US"/>
+              </w:rPr>
+            </w:pPr>
+            <w:r>
+              <w:rPr>
+                <w:lang w:val="en-US"/>
+              </w:rPr>
+              <w:t>Program that reads in a stream of tokens according to a grammar.</w:t>
+            </w:r>
+          </w:p>
+        </w:tc>
+      </w:tr>
+      <w:tr>
+        <w:tc>
+          <w:tcPr>
+            <w:tcW w:w="2376" w:type="dxa"/>
+          </w:tcPr>
+          <w:p>
+            <w:pPr>
+              <w:pStyle w:val="BodyText"/>
+              <w:rPr>
+                <w:lang w:val="en-US"/>
+              </w:rPr>
+            </w:pPr>
+            <w:r>
+              <w:rPr>
+                <w:lang w:val="en-US"/>
+              </w:rPr>
+              <w:t>private</w:t>
+            </w:r>
+          </w:p>
+        </w:tc>
+        <w:tc>
+          <w:tcPr>
+            <w:tcW w:w="6912" w:type="dxa"/>
+          </w:tcPr>
+          <w:p>
+            <w:pPr>
+              <w:pStyle w:val="BodyText"/>
+              <w:rPr>
+                <w:lang w:val="en-US"/>
+              </w:rPr>
+            </w:pPr>
+            <w:r>
+              <w:rPr>
+                <w:lang w:val="en-US"/>
+              </w:rPr>
+              <w:t>Not accessible for users of the class.</w:t>
+            </w:r>
+          </w:p>
+        </w:tc>
+      </w:tr>
+      <w:tr>
+        <w:tc>
+          <w:tcPr>
+            <w:tcW w:w="2376" w:type="dxa"/>
+          </w:tcPr>
+          <w:p>
+            <w:pPr>
+              <w:pStyle w:val="BodyText"/>
+              <w:rPr>
+                <w:lang w:val="en-US"/>
+              </w:rPr>
+            </w:pPr>
+            <w:r>
+              <w:rPr>
+                <w:lang w:val="en-US"/>
+              </w:rPr>
+              <w:t>prototype</w:t>
+            </w:r>
+          </w:p>
+        </w:tc>
+        <w:tc>
+          <w:tcPr>
+            <w:tcW w:w="6912" w:type="dxa"/>
+          </w:tcPr>
+          <w:p>
+            <w:pPr>
+              <w:pStyle w:val="BodyText"/>
+              <w:rPr>
+                <w:lang w:val="en-US"/>
+              </w:rPr>
+            </w:pPr>
+            <w:r>
+              <w:rPr>
+                <w:lang w:val="en-US"/>
+              </w:rPr>
+              <w:t>Initial not yet fully tested version</w:t>
+            </w:r>
+          </w:p>
+        </w:tc>
+      </w:tr>
+      <w:tr>
+        <w:tc>
+          <w:tcPr>
+            <w:tcW w:w="2376" w:type="dxa"/>
+          </w:tcPr>
+          <w:p>
+            <w:pPr>
+              <w:pStyle w:val="BodyText"/>
+              <w:rPr>
+                <w:lang w:val="en-US"/>
+              </w:rPr>
+            </w:pPr>
+            <w:r>
+              <w:rPr>
+                <w:lang w:val="en-US"/>
+              </w:rPr>
+              <w:lastRenderedPageBreak/>
+              <w:t>pseudo code</w:t>
+            </w:r>
+          </w:p>
+        </w:tc>
+        <w:tc>
+          <w:tcPr>
+            <w:tcW w:w="6912" w:type="dxa"/>
+          </w:tcPr>
+          <w:p>
+            <w:pPr>
+              <w:pStyle w:val="BodyText"/>
+              <w:rPr>
+                <w:lang w:val="en-US"/>
+              </w:rPr>
+            </w:pPr>
+            <w:r>
+              <w:rPr>
+                <w:lang w:val="en-US"/>
+              </w:rPr>
+              <w:t>Words describing what the code should do</w:t>
+            </w:r>
+          </w:p>
+        </w:tc>
+      </w:tr>
+      <w:tr>
+        <w:tc>
+          <w:tcPr>
+            <w:tcW w:w="2376" w:type="dxa"/>
+          </w:tcPr>
+          <w:p>
+            <w:pPr>
+              <w:pStyle w:val="BodyText"/>
+              <w:rPr>
+                <w:lang w:val="en-US"/>
+              </w:rPr>
+            </w:pPr>
+            <w:r>
+              <w:rPr>
+                <w:lang w:val="en-US"/>
+              </w:rPr>
+              <w:t>public</w:t>
+            </w:r>
+          </w:p>
+        </w:tc>
+        <w:tc>
+          <w:tcPr>
+            <w:tcW w:w="6912" w:type="dxa"/>
+          </w:tcPr>
+          <w:p>
+            <w:pPr>
+              <w:pStyle w:val="BodyText"/>
+              <w:rPr>
+                <w:lang w:val="en-US"/>
+              </w:rPr>
+            </w:pPr>
+            <w:r>
+              <w:rPr>
+                <w:lang w:val="en-US"/>
+              </w:rPr>
+              <w:t>Accessible to users of the class</w:t>
+            </w:r>
+          </w:p>
+        </w:tc>
+      </w:tr>
+      <w:tr>
+        <w:tc>
+          <w:tcPr>
+            <w:tcW w:w="2376" w:type="dxa"/>
+          </w:tcPr>
+          <w:p>
+            <w:pPr>
+              <w:pStyle w:val="BodyText"/>
+              <w:rPr>
+                <w:lang w:val="en-US"/>
+              </w:rPr>
+            </w:pPr>
+            <w:r>
+              <w:rPr>
+                <w:lang w:val="en-US"/>
+              </w:rPr>
+              <w:t>syntax analyzer</w:t>
+            </w:r>
+          </w:p>
+        </w:tc>
+        <w:tc>
+          <w:tcPr>
+            <w:tcW w:w="6912" w:type="dxa"/>
+          </w:tcPr>
+          <w:p>
+            <w:pPr>
+              <w:pStyle w:val="BodyText"/>
+              <w:rPr>
+                <w:lang w:val="en-US"/>
+              </w:rPr>
+            </w:pPr>
+            <w:r>
+              <w:rPr>
+                <w:lang w:val="en-US"/>
+              </w:rPr>
+              <w:t>Other word for parser</w:t>
+            </w:r>
+          </w:p>
+        </w:tc>
+      </w:tr>
+      <w:tr>
+        <w:tc>
+          <w:tcPr>
+            <w:tcW w:w="2376" w:type="dxa"/>
+          </w:tcPr>
+          <w:p>
+            <w:pPr>
+              <w:pStyle w:val="BodyText"/>
+              <w:rPr>
+                <w:lang w:val="en-US"/>
+              </w:rPr>
+            </w:pPr>
+            <w:r>
+              <w:rPr>
+                <w:lang w:val="en-US"/>
+              </w:rPr>
+              <w:t>token</w:t>
+            </w:r>
+          </w:p>
+        </w:tc>
+        <w:tc>
+          <w:tcPr>
+            <w:tcW w:w="6912" w:type="dxa"/>
+          </w:tcPr>
+          <w:p>
+            <w:pPr>
+              <w:pStyle w:val="BodyText"/>
+              <w:rPr>
+                <w:lang w:val="en-US"/>
+              </w:rPr>
+            </w:pPr>
+            <w:r>
+              <w:rPr>
+                <w:lang w:val="en-US"/>
+              </w:rPr>
+              <w:t>Item that represents an operand or operation</w:t>
+            </w:r>
+          </w:p>
+        </w:tc>
+      </w:tr>
+      <w:tr>
+        <w:tc>
+          <w:tcPr>
+            <w:tcW w:w="2376" w:type="dxa"/>
+          </w:tcPr>
+          <w:p>
+            <w:pPr>
+              <w:pStyle w:val="BodyText"/>
+              <w:rPr>
+                <w:lang w:val="en-US"/>
+              </w:rPr>
+            </w:pPr>
+            <w:r>
+              <w:rPr>
+                <w:lang w:val="en-US"/>
+              </w:rPr>
+              <w:t>use case</w:t>
+            </w:r>
+          </w:p>
+        </w:tc>
+        <w:tc>
+          <w:tcPr>
+            <w:tcW w:w="6912" w:type="dxa"/>
+          </w:tcPr>
+          <w:p>
+            <w:pPr>
+              <w:pStyle w:val="BodyText"/>
+              <w:rPr>
+                <w:lang w:val="en-US"/>
+              </w:rPr>
+            </w:pPr>
+            <w:r>
+              <w:rPr>
+                <w:lang w:val="en-US"/>
+              </w:rPr>
+              <w:t>Possible case in which the program could be used.</w:t>
+            </w:r>
+          </w:p>
+        </w:tc>
+      </w:tr>
+    </w:tbl>
+    <w:p>
+      <w:pPr>
+        <w:pStyle w:val="Heading1"/>
+        <w:rPr>
+          <w:rStyle w:val="Strong"/>
+          <w:color w:val="auto"/>
+          <w:lang w:val="en-US"/>
+        </w:rPr>
+      </w:pPr>
+      <w:r>
+        <w:rPr>
+          <w:rStyle w:val="Strong"/>
+          <w:color w:val="auto"/>
+          <w:lang w:val="en-US"/>
+        </w:rPr>
+        <w:t>Chapter 7</w:t>
+      </w:r>
+      <w:bookmarkStart w:id="0" w:name="_GoBack"/>
+      <w:bookmarkEnd w:id="0"/>
     </w:p>
     <w:p>
       <w:pPr>
-        <w:pStyle w:val="BodyText"/>
-        <w:tabs>
-          <w:tab w:val="left" w:pos="1843"/>
-        </w:tabs>
         <w:rPr>
-          <w:rFonts w:eastAsia="TimesNewRomanPSMT"/>
           <w:lang w:val="en-US"/>
         </w:rPr>
       </w:pPr>

</xml_diff>

<commit_message>
Updated to chapter 10
</commit_message>
<xml_diff>
--- a/Terms.docx
+++ b/Terms.docx
@@ -1048,12 +1048,14 @@
                 <w:lang w:val="en-US"/>
               </w:rPr>
             </w:pPr>
+            <w:proofErr w:type="spellStart"/>
             <w:r>
               <w:rPr>
                 <w:lang w:val="en-US"/>
               </w:rPr>
               <w:t>cout</w:t>
             </w:r>
+            <w:proofErr w:type="spellEnd"/>
           </w:p>
         </w:tc>
         <w:tc>
@@ -1357,7 +1359,23 @@
                 <w:rFonts w:eastAsia="TimesNewRomanPSMT"/>
                 <w:lang w:val="en-US"/>
               </w:rPr>
-              <w:t>Code that can be accessed using declarations found in an #included file.</w:t>
+              <w:t xml:space="preserve">Code that can be accessed using declarations found in </w:t>
+            </w:r>
+            <w:proofErr w:type="gramStart"/>
+            <w:r>
+              <w:rPr>
+                <w:rFonts w:eastAsia="TimesNewRomanPSMT"/>
+                <w:lang w:val="en-US"/>
+              </w:rPr>
+              <w:t>an</w:t>
+            </w:r>
+            <w:proofErr w:type="gramEnd"/>
+            <w:r>
+              <w:rPr>
+                <w:rFonts w:eastAsia="TimesNewRomanPSMT"/>
+                <w:lang w:val="en-US"/>
+              </w:rPr>
+              <w:t xml:space="preserve"> #included file.</w:t>
             </w:r>
           </w:p>
         </w:tc>
@@ -1668,7 +1686,23 @@
                 <w:rFonts w:eastAsia="TimesNewRomanPSMT"/>
                 <w:lang w:val="en-US"/>
               </w:rPr>
-              <w:t>of code that specifies an action is not an #include directive.</w:t>
+              <w:t xml:space="preserve">of code that specifies an action is not </w:t>
+            </w:r>
+            <w:proofErr w:type="gramStart"/>
+            <w:r>
+              <w:rPr>
+                <w:rFonts w:eastAsia="TimesNewRomanPSMT"/>
+                <w:lang w:val="en-US"/>
+              </w:rPr>
+              <w:t>an</w:t>
+            </w:r>
+            <w:proofErr w:type="gramEnd"/>
+            <w:r>
+              <w:rPr>
+                <w:rFonts w:eastAsia="TimesNewRomanPSMT"/>
+                <w:lang w:val="en-US"/>
+              </w:rPr>
+              <w:t xml:space="preserve"> #include directive.</w:t>
             </w:r>
           </w:p>
         </w:tc>
@@ -3857,7 +3891,21 @@
               <w:rPr>
                 <w:lang w:val="en-US"/>
               </w:rPr>
-              <w:t>‘a mismatch between reasonable expectations of program behavior (often expressed as a requirement or a users’ guide)</w:t>
+              <w:t>‘</w:t>
+            </w:r>
+            <w:proofErr w:type="gramStart"/>
+            <w:r>
+              <w:rPr>
+                <w:lang w:val="en-US"/>
+              </w:rPr>
+              <w:t>a</w:t>
+            </w:r>
+            <w:proofErr w:type="gramEnd"/>
+            <w:r>
+              <w:rPr>
+                <w:lang w:val="en-US"/>
+              </w:rPr>
+              <w:t xml:space="preserve"> mismatch between reasonable expectations of program behavior (often expressed as a requirement or a users’ guide)</w:t>
             </w:r>
             <w:r>
               <w:rPr>
@@ -5547,7 +5595,21 @@
               <w:rPr>
                 <w:lang w:val="en-US"/>
               </w:rPr>
-              <w:t>Include statements, the main() function structure.</w:t>
+              <w:t xml:space="preserve">Include statements, the </w:t>
+            </w:r>
+            <w:proofErr w:type="gramStart"/>
+            <w:r>
+              <w:rPr>
+                <w:lang w:val="en-US"/>
+              </w:rPr>
+              <w:t>main(</w:t>
+            </w:r>
+            <w:proofErr w:type="gramEnd"/>
+            <w:r>
+              <w:rPr>
+                <w:lang w:val="en-US"/>
+              </w:rPr>
+              <w:t>) function structure.</w:t>
             </w:r>
           </w:p>
         </w:tc>
@@ -5852,6 +5914,12 @@
                 <w:lang w:val="en-US"/>
               </w:rPr>
             </w:pPr>
+            <w:r>
+              <w:rPr>
+                <w:lang w:val="en-US"/>
+              </w:rPr>
+              <w:t>Scope of the class</w:t>
+            </w:r>
           </w:p>
         </w:tc>
       </w:tr>
@@ -5867,12 +5935,14 @@
                 <w:lang w:val="en-US"/>
               </w:rPr>
             </w:pPr>
+            <w:proofErr w:type="spellStart"/>
             <w:r>
               <w:rPr>
                 <w:lang w:val="en-US"/>
               </w:rPr>
               <w:t>const</w:t>
             </w:r>
+            <w:proofErr w:type="spellEnd"/>
           </w:p>
         </w:tc>
         <w:tc>
@@ -5886,6 +5956,12 @@
                 <w:lang w:val="en-US"/>
               </w:rPr>
             </w:pPr>
+            <w:r>
+              <w:rPr>
+                <w:lang w:val="en-US"/>
+              </w:rPr>
+              <w:t>Keyword for constant variable</w:t>
+            </w:r>
           </w:p>
         </w:tc>
       </w:tr>
@@ -5901,12 +5977,14 @@
                 <w:lang w:val="en-US"/>
               </w:rPr>
             </w:pPr>
+            <w:proofErr w:type="spellStart"/>
             <w:r>
               <w:rPr>
                 <w:lang w:val="en-US"/>
               </w:rPr>
               <w:t>constexpr</w:t>
             </w:r>
+            <w:proofErr w:type="spellEnd"/>
           </w:p>
         </w:tc>
         <w:tc>
@@ -5920,6 +5998,12 @@
                 <w:lang w:val="en-US"/>
               </w:rPr>
             </w:pPr>
+            <w:r>
+              <w:rPr>
+                <w:lang w:val="en-US"/>
+              </w:rPr>
+              <w:t>Keyword for constant compile-time evaluated variable</w:t>
+            </w:r>
           </w:p>
         </w:tc>
       </w:tr>
@@ -5954,6 +6038,12 @@
                 <w:lang w:val="en-US"/>
               </w:rPr>
             </w:pPr>
+            <w:r>
+              <w:rPr>
+                <w:lang w:val="en-US"/>
+              </w:rPr>
+              <w:t>Introduction of variable</w:t>
+            </w:r>
           </w:p>
         </w:tc>
       </w:tr>
@@ -5988,6 +6078,12 @@
                 <w:lang w:val="en-US"/>
               </w:rPr>
             </w:pPr>
+            <w:r>
+              <w:rPr>
+                <w:lang w:val="en-US"/>
+              </w:rPr>
+              <w:t>Assigning a value to a variable</w:t>
+            </w:r>
           </w:p>
         </w:tc>
       </w:tr>
@@ -6022,6 +6118,12 @@
                 <w:lang w:val="en-US"/>
               </w:rPr>
             </w:pPr>
+            <w:r>
+              <w:rPr>
+                <w:lang w:val="en-US"/>
+              </w:rPr>
+              <w:t>Keyword for external variable not defined in current code</w:t>
+            </w:r>
           </w:p>
         </w:tc>
       </w:tr>
@@ -6056,6 +6158,12 @@
                 <w:lang w:val="en-US"/>
               </w:rPr>
             </w:pPr>
+            <w:r>
+              <w:rPr>
+                <w:lang w:val="en-US"/>
+              </w:rPr>
+              <w:t>Declaration so that something else can refer to it, even though the definition is not in the code above the call to the function.</w:t>
+            </w:r>
           </w:p>
         </w:tc>
       </w:tr>
@@ -6090,6 +6198,12 @@
                 <w:lang w:val="en-US"/>
               </w:rPr>
             </w:pPr>
+            <w:r>
+              <w:rPr>
+                <w:lang w:val="en-US"/>
+              </w:rPr>
+              <w:t>Modular code that does something, possibly with and/or output</w:t>
+            </w:r>
           </w:p>
         </w:tc>
       </w:tr>
@@ -6124,6 +6238,12 @@
                 <w:lang w:val="en-US"/>
               </w:rPr>
             </w:pPr>
+            <w:r>
+              <w:rPr>
+                <w:lang w:val="en-US"/>
+              </w:rPr>
+              <w:t>The body of the function, what the code does</w:t>
+            </w:r>
           </w:p>
         </w:tc>
       </w:tr>
@@ -6158,6 +6278,12 @@
                 <w:lang w:val="en-US"/>
               </w:rPr>
             </w:pPr>
+            <w:r>
+              <w:rPr>
+                <w:lang w:val="en-US"/>
+              </w:rPr>
+              <w:t>The total scope</w:t>
+            </w:r>
           </w:p>
         </w:tc>
       </w:tr>
@@ -6192,6 +6318,12 @@
                 <w:lang w:val="en-US"/>
               </w:rPr>
             </w:pPr>
+            <w:r>
+              <w:rPr>
+                <w:lang w:val="en-US"/>
+              </w:rPr>
+              <w:t xml:space="preserve">File with function declarations </w:t>
+            </w:r>
           </w:p>
         </w:tc>
       </w:tr>
@@ -6226,6 +6358,12 @@
                 <w:lang w:val="en-US"/>
               </w:rPr>
             </w:pPr>
+            <w:r>
+              <w:rPr>
+                <w:lang w:val="en-US"/>
+              </w:rPr>
+              <w:t>The code that sets the initial value</w:t>
+            </w:r>
           </w:p>
         </w:tc>
       </w:tr>
@@ -6260,6 +6398,12 @@
                 <w:lang w:val="en-US"/>
               </w:rPr>
             </w:pPr>
+            <w:r>
+              <w:rPr>
+                <w:lang w:val="en-US"/>
+              </w:rPr>
+              <w:t>Scope between {}</w:t>
+            </w:r>
           </w:p>
         </w:tc>
       </w:tr>
@@ -6294,6 +6438,12 @@
                 <w:lang w:val="en-US"/>
               </w:rPr>
             </w:pPr>
+            <w:r>
+              <w:rPr>
+                <w:lang w:val="en-US"/>
+              </w:rPr>
+              <w:t>Set of functions/classes organized</w:t>
+            </w:r>
           </w:p>
         </w:tc>
       </w:tr>
@@ -6328,6 +6478,12 @@
                 <w:lang w:val="en-US"/>
               </w:rPr>
             </w:pPr>
+            <w:r>
+              <w:rPr>
+                <w:lang w:val="en-US"/>
+              </w:rPr>
+              <w:t>Scope of the namespace</w:t>
+            </w:r>
           </w:p>
         </w:tc>
       </w:tr>
@@ -6362,6 +6518,12 @@
                 <w:lang w:val="en-US"/>
               </w:rPr>
             </w:pPr>
+            <w:r>
+              <w:rPr>
+                <w:lang w:val="en-US"/>
+              </w:rPr>
+              <w:t>Nested {}</w:t>
+            </w:r>
           </w:p>
         </w:tc>
       </w:tr>
@@ -6381,7 +6543,13 @@
               <w:rPr>
                 <w:lang w:val="en-US"/>
               </w:rPr>
-              <w:t>parameter</w:t>
+              <w:t>P</w:t>
+            </w:r>
+            <w:r>
+              <w:rPr>
+                <w:lang w:val="en-US"/>
+              </w:rPr>
+              <w:t>arameter</w:t>
             </w:r>
           </w:p>
         </w:tc>
@@ -6396,6 +6564,12 @@
                 <w:lang w:val="en-US"/>
               </w:rPr>
             </w:pPr>
+            <w:r>
+              <w:rPr>
+                <w:lang w:val="en-US"/>
+              </w:rPr>
+              <w:t xml:space="preserve">Object </w:t>
+            </w:r>
           </w:p>
         </w:tc>
       </w:tr>
@@ -6415,7 +6589,21 @@
               <w:rPr>
                 <w:lang w:val="en-US"/>
               </w:rPr>
-              <w:t>pass-by-const-reference</w:t>
+              <w:t>pass-by-</w:t>
+            </w:r>
+            <w:proofErr w:type="spellStart"/>
+            <w:r>
+              <w:rPr>
+                <w:lang w:val="en-US"/>
+              </w:rPr>
+              <w:t>const</w:t>
+            </w:r>
+            <w:proofErr w:type="spellEnd"/>
+            <w:r>
+              <w:rPr>
+                <w:lang w:val="en-US"/>
+              </w:rPr>
+              <w:t>-reference</w:t>
             </w:r>
           </w:p>
         </w:tc>
@@ -6430,6 +6618,20 @@
                 <w:lang w:val="en-US"/>
               </w:rPr>
             </w:pPr>
+            <w:proofErr w:type="spellStart"/>
+            <w:r>
+              <w:rPr>
+                <w:lang w:val="en-US"/>
+              </w:rPr>
+              <w:t>Const</w:t>
+            </w:r>
+            <w:proofErr w:type="spellEnd"/>
+            <w:r>
+              <w:rPr>
+                <w:lang w:val="en-US"/>
+              </w:rPr>
+              <w:t xml:space="preserve"> &lt;type&gt;&amp; &lt;name&gt;</w:t>
+            </w:r>
           </w:p>
         </w:tc>
       </w:tr>
@@ -6464,6 +6666,12 @@
                 <w:lang w:val="en-US"/>
               </w:rPr>
             </w:pPr>
+            <w:r>
+              <w:rPr>
+                <w:lang w:val="en-US"/>
+              </w:rPr>
+              <w:t>&lt;type&gt;&amp; &lt;name&gt;</w:t>
+            </w:r>
           </w:p>
         </w:tc>
       </w:tr>
@@ -6498,6 +6706,12 @@
                 <w:lang w:val="en-US"/>
               </w:rPr>
             </w:pPr>
+            <w:r>
+              <w:rPr>
+                <w:lang w:val="en-US"/>
+              </w:rPr>
+              <w:t>&lt;type&gt; &lt;name&gt;</w:t>
+            </w:r>
           </w:p>
         </w:tc>
       </w:tr>
@@ -6517,7 +6731,13 @@
               <w:rPr>
                 <w:lang w:val="en-US"/>
               </w:rPr>
-              <w:t>recursion</w:t>
+              <w:t>R</w:t>
+            </w:r>
+            <w:r>
+              <w:rPr>
+                <w:lang w:val="en-US"/>
+              </w:rPr>
+              <w:t>ecursion</w:t>
             </w:r>
           </w:p>
         </w:tc>
@@ -6532,6 +6752,12 @@
                 <w:lang w:val="en-US"/>
               </w:rPr>
             </w:pPr>
+            <w:r>
+              <w:rPr>
+                <w:lang w:val="en-US"/>
+              </w:rPr>
+              <w:t>Calling within calling</w:t>
+            </w:r>
           </w:p>
         </w:tc>
       </w:tr>
@@ -6551,7 +6777,13 @@
               <w:rPr>
                 <w:lang w:val="en-US"/>
               </w:rPr>
-              <w:t>return</w:t>
+              <w:t>R</w:t>
+            </w:r>
+            <w:r>
+              <w:rPr>
+                <w:lang w:val="en-US"/>
+              </w:rPr>
+              <w:t>eturn</w:t>
             </w:r>
           </w:p>
         </w:tc>
@@ -6566,6 +6798,12 @@
                 <w:lang w:val="en-US"/>
               </w:rPr>
             </w:pPr>
+            <w:r>
+              <w:rPr>
+                <w:lang w:val="en-US"/>
+              </w:rPr>
+              <w:t>To give a value to the code that calls a function</w:t>
+            </w:r>
           </w:p>
         </w:tc>
       </w:tr>
@@ -6600,6 +6838,12 @@
                 <w:lang w:val="en-US"/>
               </w:rPr>
             </w:pPr>
+            <w:r>
+              <w:rPr>
+                <w:lang w:val="en-US"/>
+              </w:rPr>
+              <w:t>Output of function</w:t>
+            </w:r>
           </w:p>
         </w:tc>
       </w:tr>
@@ -6619,7 +6863,13 @@
               <w:rPr>
                 <w:lang w:val="en-US"/>
               </w:rPr>
-              <w:t>scope</w:t>
+              <w:t>S</w:t>
+            </w:r>
+            <w:r>
+              <w:rPr>
+                <w:lang w:val="en-US"/>
+              </w:rPr>
+              <w:t>cope</w:t>
             </w:r>
           </w:p>
         </w:tc>
@@ -6634,6 +6884,12 @@
                 <w:lang w:val="en-US"/>
               </w:rPr>
             </w:pPr>
+            <w:r>
+              <w:rPr>
+                <w:lang w:val="en-US"/>
+              </w:rPr>
+              <w:t>‘Area’ in the code where a variable is defined</w:t>
+            </w:r>
           </w:p>
         </w:tc>
       </w:tr>
@@ -6668,6 +6924,12 @@
                 <w:lang w:val="en-US"/>
               </w:rPr>
             </w:pPr>
+            <w:r>
+              <w:rPr>
+                <w:lang w:val="en-US"/>
+              </w:rPr>
+              <w:t>Scope for example a for or while loop</w:t>
+            </w:r>
           </w:p>
         </w:tc>
       </w:tr>
@@ -6687,6 +6949,7 @@
               <w:rPr>
                 <w:lang w:val="en-US"/>
               </w:rPr>
+              <w:lastRenderedPageBreak/>
               <w:t>technicalities</w:t>
             </w:r>
           </w:p>
@@ -6702,6 +6965,12 @@
                 <w:lang w:val="en-US"/>
               </w:rPr>
             </w:pPr>
+            <w:r>
+              <w:rPr>
+                <w:lang w:val="en-US"/>
+              </w:rPr>
+              <w:t>Syntax rules and such</w:t>
+            </w:r>
           </w:p>
         </w:tc>
       </w:tr>
@@ -6721,7 +6990,6 @@
               <w:rPr>
                 <w:lang w:val="en-US"/>
               </w:rPr>
-              <w:lastRenderedPageBreak/>
               <w:t>undeclared identifier</w:t>
             </w:r>
           </w:p>
@@ -6737,6 +7005,12 @@
                 <w:lang w:val="en-US"/>
               </w:rPr>
             </w:pPr>
+            <w:r>
+              <w:rPr>
+                <w:lang w:val="en-US"/>
+              </w:rPr>
+              <w:t>Error when for example a namespace or function has not been declared</w:t>
+            </w:r>
           </w:p>
         </w:tc>
       </w:tr>
@@ -6771,6 +7045,26 @@
                 <w:lang w:val="en-US"/>
               </w:rPr>
             </w:pPr>
+            <w:r>
+              <w:rPr>
+                <w:lang w:val="en-US"/>
+              </w:rPr>
+              <w:t xml:space="preserve">“using </w:t>
+            </w:r>
+            <w:proofErr w:type="spellStart"/>
+            <w:r>
+              <w:rPr>
+                <w:lang w:val="en-US"/>
+              </w:rPr>
+              <w:t>std</w:t>
+            </w:r>
+            <w:proofErr w:type="spellEnd"/>
+            <w:r>
+              <w:rPr>
+                <w:lang w:val="en-US"/>
+              </w:rPr>
+              <w:t>::string”</w:t>
+            </w:r>
           </w:p>
         </w:tc>
       </w:tr>
@@ -6805,6 +7099,28 @@
                 <w:lang w:val="en-US"/>
               </w:rPr>
             </w:pPr>
+            <w:r>
+              <w:rPr>
+                <w:lang w:val="en-US"/>
+              </w:rPr>
+              <w:t xml:space="preserve">“using namespace </w:t>
+            </w:r>
+            <w:proofErr w:type="spellStart"/>
+            <w:r>
+              <w:rPr>
+                <w:lang w:val="en-US"/>
+              </w:rPr>
+              <w:t>std</w:t>
+            </w:r>
+            <w:proofErr w:type="spellEnd"/>
+            <w:r>
+              <w:rPr>
+                <w:lang w:val="en-US"/>
+              </w:rPr>
+              <w:t>;”</w:t>
+            </w:r>
+            <w:bookmarkStart w:id="0" w:name="_GoBack"/>
+            <w:bookmarkEnd w:id="0"/>
           </w:p>
         </w:tc>
       </w:tr>
@@ -6929,12 +7245,14 @@
                 <w:lang w:val="en-US"/>
               </w:rPr>
             </w:pPr>
+            <w:proofErr w:type="spellStart"/>
             <w:r>
               <w:rPr>
                 <w:lang w:val="en-US"/>
               </w:rPr>
               <w:t>const</w:t>
             </w:r>
+            <w:proofErr w:type="spellEnd"/>
           </w:p>
         </w:tc>
         <w:tc>
@@ -7049,12 +7367,14 @@
                 <w:lang w:val="en-US"/>
               </w:rPr>
             </w:pPr>
+            <w:proofErr w:type="spellStart"/>
             <w:r>
               <w:rPr>
                 <w:lang w:val="en-US"/>
               </w:rPr>
               <w:t>enum</w:t>
             </w:r>
+            <w:proofErr w:type="spellEnd"/>
           </w:p>
         </w:tc>
         <w:tc>
@@ -7108,6 +7428,24 @@
                 <w:lang w:val="en-US"/>
               </w:rPr>
             </w:pPr>
+            <w:r>
+              <w:rPr>
+                <w:lang w:val="x-none"/>
+              </w:rPr>
+              <w:t>An enum (an enumeration) is a very simple user-defined type, specifying its set of values (its enumerators) as symbolic</w:t>
+            </w:r>
+            <w:r>
+              <w:rPr>
+                <w:lang w:val="en-US"/>
+              </w:rPr>
+              <w:t xml:space="preserve"> </w:t>
+            </w:r>
+            <w:r>
+              <w:rPr>
+                <w:lang w:val="x-none"/>
+              </w:rPr>
+              <w:t>constants.</w:t>
+            </w:r>
           </w:p>
         </w:tc>
       </w:tr>
@@ -7142,6 +7480,12 @@
                 <w:lang w:val="en-US"/>
               </w:rPr>
             </w:pPr>
+            <w:r>
+              <w:rPr>
+                <w:lang w:val="en-US"/>
+              </w:rPr>
+              <w:t>Set of values in enumeration</w:t>
+            </w:r>
           </w:p>
         </w:tc>
       </w:tr>
@@ -7182,8 +7526,6 @@
               </w:rPr>
               <w:t>Function that implements a function for a class, but is defined outside the class</w:t>
             </w:r>
-            <w:bookmarkStart w:id="0" w:name="_GoBack"/>
-            <w:bookmarkEnd w:id="0"/>
           </w:p>
         </w:tc>
       </w:tr>
@@ -7215,9 +7557,15 @@
             <w:pPr>
               <w:pStyle w:val="BodyText"/>
               <w:rPr>
-                <w:lang w:val="en-US"/>
-              </w:rPr>
-            </w:pPr>
+                <w:lang w:val="x-none"/>
+              </w:rPr>
+            </w:pPr>
+            <w:r>
+              <w:rPr>
+                <w:lang w:val="x-none"/>
+              </w:rPr>
+              <w:t>(1) the act of writing and testing code; (2) the code that implements a program.</w:t>
+            </w:r>
           </w:p>
         </w:tc>
       </w:tr>
@@ -7256,7 +7604,7 @@
               <w:rPr>
                 <w:lang w:val="en-US"/>
               </w:rPr>
-              <w:t>Initializer within the class</w:t>
+              <w:t>An initializer for a class member specified as part of the member declaration</w:t>
             </w:r>
           </w:p>
         </w:tc>
@@ -7273,12 +7621,14 @@
                 <w:lang w:val="en-US"/>
               </w:rPr>
             </w:pPr>
+            <w:proofErr w:type="spellStart"/>
             <w:r>
               <w:rPr>
                 <w:lang w:val="en-US"/>
               </w:rPr>
               <w:t>inlining</w:t>
             </w:r>
+            <w:proofErr w:type="spellEnd"/>
           </w:p>
         </w:tc>
         <w:tc>
@@ -7412,6 +7762,12 @@
                 <w:lang w:val="en-US"/>
               </w:rPr>
             </w:pPr>
+            <w:r>
+              <w:rPr>
+                <w:lang w:val="en-US"/>
+              </w:rPr>
+              <w:t>How the data is represented</w:t>
+            </w:r>
           </w:p>
         </w:tc>
       </w:tr>
@@ -7427,12 +7783,14 @@
                 <w:lang w:val="en-US"/>
               </w:rPr>
             </w:pPr>
+            <w:proofErr w:type="spellStart"/>
             <w:r>
               <w:rPr>
                 <w:lang w:val="en-US"/>
               </w:rPr>
               <w:t>struct</w:t>
             </w:r>
+            <w:proofErr w:type="spellEnd"/>
           </w:p>
         </w:tc>
         <w:tc>
@@ -7486,6 +7844,12 @@
                 <w:lang w:val="en-US"/>
               </w:rPr>
             </w:pPr>
+            <w:r>
+              <w:rPr>
+                <w:lang w:val="en-US"/>
+              </w:rPr>
+              <w:t>How data is organized</w:t>
+            </w:r>
           </w:p>
         </w:tc>
       </w:tr>
@@ -7520,6 +7884,18 @@
                 <w:lang w:val="en-US"/>
               </w:rPr>
             </w:pPr>
+            <w:r>
+              <w:rPr>
+                <w:lang w:val="en-US"/>
+              </w:rPr>
+              <w:t xml:space="preserve">Types </w:t>
+            </w:r>
+            <w:r>
+              <w:rPr>
+                <w:lang w:val="en-US"/>
+              </w:rPr>
+              <w:t>defined by a or the user</w:t>
+            </w:r>
           </w:p>
         </w:tc>
       </w:tr>
@@ -7554,6 +7930,18 @@
                 <w:lang w:val="en-US"/>
               </w:rPr>
             </w:pPr>
+            <w:r>
+              <w:rPr>
+                <w:lang w:val="en-US"/>
+              </w:rPr>
+              <w:t>Allow</w:t>
+            </w:r>
+            <w:r>
+              <w:rPr>
+                <w:lang w:val="en-US"/>
+              </w:rPr>
+              <w:t>ed states for objects/variables</w:t>
+            </w:r>
           </w:p>
         </w:tc>
       </w:tr>

</xml_diff>